<commit_message>
feat: regenerate HTML/DOCX exports with v1.0 updates
</commit_message>
<xml_diff>
--- a/WE4FREE/papers/exports/paper_A.docx
+++ b/WE4FREE/papers/exports/paper_A.docx
@@ -28,7 +28,7 @@
         </w:p>
       </w:sdtContent>
     </w:sdt>
-    <w:bookmarkStart w:id="62" w:name="paper-a-the-rosetta-stone"/>
+    <w:bookmarkStart w:id="65" w:name="paper-a-the-rosetta-stone"/>
     <w:p>
       <w:pPr>
         <w:pStyle w:val="Heading1"/>
@@ -74,6 +74,88 @@
           <w:bCs/>
         </w:rPr>
         <w:t xml:space="preserve">WE4FREE Papers — Paper A of 5</w:t>
+      </w:r>
+    </w:p>
+    <w:p>
+      <w:pPr>
+        <w:pStyle w:val="BodyText"/>
+      </w:pPr>
+      <w:r>
+        <w:rPr>
+          <w:b/>
+          <w:bCs/>
+        </w:rPr>
+        <w:t xml:space="preserve">Author:</w:t>
+      </w:r>
+      <w:r>
+        <w:t xml:space="preserve"> </w:t>
+      </w:r>
+      <w:r>
+        <w:t xml:space="preserve">Sean</w:t>
+      </w:r>
+      <w:r>
+        <w:t xml:space="preserve"> </w:t>
+      </w:r>
+      <w:r>
+        <w:rPr>
+          <w:b/>
+          <w:bCs/>
+        </w:rPr>
+        <w:t xml:space="preserve">Date:</w:t>
+      </w:r>
+      <w:r>
+        <w:t xml:space="preserve"> </w:t>
+      </w:r>
+      <w:r>
+        <w:t xml:space="preserve">February 2026</w:t>
+      </w:r>
+      <w:r>
+        <w:t xml:space="preserve"> </w:t>
+      </w:r>
+      <w:r>
+        <w:rPr>
+          <w:b/>
+          <w:bCs/>
+        </w:rPr>
+        <w:t xml:space="preserve">Version:</w:t>
+      </w:r>
+      <w:r>
+        <w:t xml:space="preserve"> </w:t>
+      </w:r>
+      <w:r>
+        <w:t xml:space="preserve">1.0</w:t>
+      </w:r>
+      <w:r>
+        <w:t xml:space="preserve"> </w:t>
+      </w:r>
+      <w:r>
+        <w:rPr>
+          <w:b/>
+          <w:bCs/>
+        </w:rPr>
+        <w:t xml:space="preserve">License:</w:t>
+      </w:r>
+      <w:r>
+        <w:t xml:space="preserve"> </w:t>
+      </w:r>
+      <w:r>
+        <w:t xml:space="preserve">CC0 1.0 Universal (Public Domain)</w:t>
+      </w:r>
+      <w:r>
+        <w:t xml:space="preserve"> </w:t>
+      </w:r>
+      <w:r>
+        <w:rPr>
+          <w:b/>
+          <w:bCs/>
+        </w:rPr>
+        <w:t xml:space="preserve">Repository:</w:t>
+      </w:r>
+      <w:r>
+        <w:t xml:space="preserve"> </w:t>
+      </w:r>
+      <w:r>
+        <w:t xml:space="preserve">https://github.com/vortsghost2025/Deliberate-AI-Ensemble</w:t>
       </w:r>
     </w:p>
     <w:p>
@@ -586,7 +668,7 @@
           <w:b/>
           <w:bCs/>
         </w:rPr>
-        <w:t xml:space="preserve">Ensemble expression (WE Framework):</w:t>
+        <w:t xml:space="preserve">Ensemble expression (WE4FREE Framework):</w:t>
       </w:r>
       <w:r>
         <w:t xml:space="preserve"> </w:t>
@@ -2651,7 +2733,7 @@
         <w:t xml:space="preserve"> </w:t>
       </w:r>
       <w:r>
-        <w:t xml:space="preserve">“The WE Framework maintains mission alignment across session crashes through checkpoint recovery.”</w:t>
+        <w:t xml:space="preserve">“The WE4FREE Framework maintains mission alignment across session crashes through checkpoint recovery.”</w:t>
       </w:r>
     </w:p>
     <w:p>
@@ -2992,7 +3074,7 @@
         <w:t xml:space="preserve"> </w:t>
       </w:r>
       <w:r>
-        <w:t xml:space="preserve">Checkpoint recovery in the WE Framework is structurally equivalent to immune memory in biology.</w:t>
+        <w:t xml:space="preserve">Checkpoint recovery in the WE4FREE Framework is structurally equivalent to immune memory in biology.</w:t>
       </w:r>
     </w:p>
     <w:bookmarkEnd w:id="22"/>
@@ -3155,7 +3237,7 @@
         <w:t xml:space="preserve"> </w:t>
       </w:r>
       <w:r>
-        <w:t xml:space="preserve">Constitutional symmetry in the WE Framework is structurally equivalent to gauge symmetry in physics.</w:t>
+        <w:t xml:space="preserve">Constitutional symmetry in the WE4FREE Framework is structurally equivalent to gauge symmetry in physics.</w:t>
       </w:r>
     </w:p>
     <w:bookmarkEnd w:id="23"/>
@@ -3324,7 +3406,7 @@
         <w:t xml:space="preserve"> </w:t>
       </w:r>
       <w:r>
-        <w:t xml:space="preserve">Multi-agent scaling in the WE Framework is structurally equivalent to clonal expansion in adaptive immunity.</w:t>
+        <w:t xml:space="preserve">Multi-agent scaling in the WE4FREE Framework is structurally equivalent to clonal expansion in adaptive immunity.</w:t>
       </w:r>
     </w:p>
     <w:p>
@@ -3336,7 +3418,7 @@
     </w:p>
     <w:bookmarkEnd w:id="24"/>
     <w:bookmarkEnd w:id="25"/>
-    <w:bookmarkStart w:id="30" w:name="X7224f6d22e11b824cc4fcfe91a1ca7bf86622d6"/>
+    <w:bookmarkStart w:id="30" w:name="X868c2afb1cfc62deead4ded4b32649f90e1f5c7"/>
     <w:p>
       <w:pPr>
         <w:pStyle w:val="Heading2"/>
@@ -3351,7 +3433,7 @@
         <w:tab/>
       </w:r>
       <w:r>
-        <w:t xml:space="preserve">5. Empirical Grounding: WE Framework as Rosetta Stone</w:t>
+        <w:t xml:space="preserve">5. Empirical Grounding: WE4FREE Framework as Rosetta Stone</w:t>
       </w:r>
     </w:p>
     <w:p>
@@ -3359,7 +3441,7 @@
         <w:pStyle w:val="FirstParagraph"/>
       </w:pPr>
       <w:r>
-        <w:t xml:space="preserve">The WE Framework serves as a practical demonstration that these invariants are not theoretical constructs—they are observable, testable, and reproducible.</w:t>
+        <w:t xml:space="preserve">The WE4FREE Framework serves as a practical demonstration that these invariants are not theoretical constructs—they are observable, testable, and reproducible.</w:t>
       </w:r>
     </w:p>
     <w:bookmarkStart w:id="26" w:name="X03a734542db1f869541b2c7de5a1c75e5e97a13"/>
@@ -4447,7 +4529,7 @@
         <w:pStyle w:val="BodyText"/>
       </w:pPr>
       <w:r>
-        <w:t xml:space="preserve">The WE Framework accounts for this by making the human-AI partnership itself the unit of analysis, not the AI alone. The symmetries apply to the collaborative system, not the components in isolation.</w:t>
+        <w:t xml:space="preserve">The WE4FREE Framework accounts for this by making the human-AI partnership itself the unit of analysis, not the AI alone. The symmetries apply to the collaborative system, not the components in isolation.</w:t>
       </w:r>
     </w:p>
     <w:bookmarkEnd w:id="38"/>
@@ -4643,7 +4725,7 @@
         <w:pStyle w:val="FirstParagraph"/>
       </w:pPr>
       <w:r>
-        <w:t xml:space="preserve">The WE Framework was built with explicit awareness of these invariants. But how many existing systems</w:t>
+        <w:t xml:space="preserve">The WE4FREE Framework was built with explicit awareness of these invariants. But how many existing systems</w:t>
       </w:r>
       <w:r>
         <w:t xml:space="preserve"> </w:t>
@@ -4846,7 +4928,7 @@
         <w:pStyle w:val="BodyText"/>
       </w:pPr>
       <w:r>
-        <w:t xml:space="preserve">The WE Framework instantiates all four. It provides an existence proof that collaborative AI systems can be built on the same structural principles that stabilize matter, sustain life, and enable computation.</w:t>
+        <w:t xml:space="preserve">The WE4FREE Framework instantiates all four. It provides an existence proof that collaborative AI systems can be built on the same structural principles that stabilize matter, sustain life, and enable computation.</w:t>
       </w:r>
     </w:p>
     <w:p>
@@ -5030,7 +5112,7 @@
           <w:b/>
           <w:bCs/>
         </w:rPr>
-        <w:t xml:space="preserve">Example (WE Framework):</w:t>
+        <w:t xml:space="preserve">Example (WE4FREE Framework):</w:t>
       </w:r>
       <w:r>
         <w:t xml:space="preserve"> </w:t>
@@ -5109,7 +5191,7 @@
           <w:b/>
           <w:bCs/>
         </w:rPr>
-        <w:t xml:space="preserve">Example (WE Framework):</w:t>
+        <w:t xml:space="preserve">Example (WE4FREE Framework):</w:t>
       </w:r>
       <w:r>
         <w:t xml:space="preserve"> </w:t>
@@ -5300,7 +5382,7 @@
           <w:b/>
           <w:bCs/>
         </w:rPr>
-        <w:t xml:space="preserve">Example (WE Framework):</w:t>
+        <w:t xml:space="preserve">Example (WE4FREE Framework):</w:t>
       </w:r>
       <w:r>
         <w:t xml:space="preserve"> </w:t>
@@ -5397,7 +5479,7 @@
           <w:b/>
           <w:bCs/>
         </w:rPr>
-        <w:t xml:space="preserve">Example (WE Framework):</w:t>
+        <w:t xml:space="preserve">Example (WE4FREE Framework):</w:t>
       </w:r>
       <w:r>
         <w:t xml:space="preserve"> </w:t>
@@ -5491,7 +5573,7 @@
           <w:b/>
           <w:bCs/>
         </w:rPr>
-        <w:t xml:space="preserve">Example (WE Framework):</w:t>
+        <w:t xml:space="preserve">Example (WE4FREE Framework):</w:t>
       </w:r>
       <w:r>
         <w:t xml:space="preserve"> </w:t>
@@ -5594,7 +5676,7 @@
           <w:b/>
           <w:bCs/>
         </w:rPr>
-        <w:t xml:space="preserve">Example (WE Framework):</w:t>
+        <w:t xml:space="preserve">Example (WE4FREE Framework):</w:t>
       </w:r>
       <w:r>
         <w:t xml:space="preserve"> </w:t>
@@ -6025,7 +6107,7 @@
     </w:p>
     <w:bookmarkEnd w:id="58"/>
     <w:bookmarkEnd w:id="59"/>
-    <w:bookmarkStart w:id="61" w:name="Xdb8a6d905b8343dc3f981e6662d49b3345a979b"/>
+    <w:bookmarkStart w:id="60" w:name="Xdb8a6d905b8343dc3f981e6662d49b3345a979b"/>
     <w:p>
       <w:pPr>
         <w:pStyle w:val="Heading2"/>
@@ -6410,6 +6492,108 @@
         </w:pict>
       </w:r>
     </w:p>
+    <w:bookmarkEnd w:id="60"/>
+    <w:bookmarkStart w:id="64" w:name="navigation"/>
+    <w:p>
+      <w:pPr>
+        <w:pStyle w:val="Heading2"/>
+      </w:pPr>
+      <w:r>
+        <w:rPr>
+          <w:rStyle w:val="SectionNumber"/>
+        </w:rPr>
+        <w:t xml:space="preserve">1.15</w:t>
+      </w:r>
+      <w:r>
+        <w:tab/>
+      </w:r>
+      <w:r>
+        <w:t xml:space="preserve">Navigation</w:t>
+      </w:r>
+    </w:p>
+    <w:p>
+      <w:pPr>
+        <w:pStyle w:val="Compact"/>
+        <w:numPr>
+          <w:ilvl w:val="0"/>
+          <w:numId w:val="1002"/>
+        </w:numPr>
+      </w:pPr>
+      <w:r>
+        <w:rPr>
+          <w:b/>
+          <w:bCs/>
+        </w:rPr>
+        <w:t xml:space="preserve">Previous:</w:t>
+      </w:r>
+      <w:r>
+        <w:t xml:space="preserve"> </w:t>
+      </w:r>
+      <w:r>
+        <w:t xml:space="preserve">None (This is Paper A — the first in the series)</w:t>
+      </w:r>
+    </w:p>
+    <w:p>
+      <w:pPr>
+        <w:pStyle w:val="Compact"/>
+        <w:numPr>
+          <w:ilvl w:val="0"/>
+          <w:numId w:val="1002"/>
+        </w:numPr>
+      </w:pPr>
+      <w:r>
+        <w:rPr>
+          <w:b/>
+          <w:bCs/>
+        </w:rPr>
+        <w:t xml:space="preserve">Next:</w:t>
+      </w:r>
+      <w:r>
+        <w:t xml:space="preserve"> </w:t>
+      </w:r>
+      <w:hyperlink r:id="rId61">
+        <w:r>
+          <w:rPr>
+            <w:rStyle w:val="Hyperlink"/>
+          </w:rPr>
+          <w:t xml:space="preserve">Paper B — Constraint Lattices and Stability</w:t>
+        </w:r>
+      </w:hyperlink>
+    </w:p>
+    <w:p>
+      <w:pPr>
+        <w:pStyle w:val="Compact"/>
+        <w:numPr>
+          <w:ilvl w:val="0"/>
+          <w:numId w:val="1002"/>
+        </w:numPr>
+      </w:pPr>
+      <w:r>
+        <w:rPr>
+          <w:b/>
+          <w:bCs/>
+        </w:rPr>
+        <w:t xml:space="preserve">Index:</w:t>
+      </w:r>
+      <w:r>
+        <w:t xml:space="preserve"> </w:t>
+      </w:r>
+      <w:hyperlink r:id="rId62">
+        <w:r>
+          <w:rPr>
+            <w:rStyle w:val="Hyperlink"/>
+          </w:rPr>
+          <w:t xml:space="preserve">README — Full Paper Series</w:t>
+        </w:r>
+      </w:hyperlink>
+    </w:p>
+    <w:p>
+      <w:r>
+        <w:pict>
+          <v:rect style="width:0;height:1.5pt" o:hralign="center" o:hrstd="t" o:hr="t"/>
+        </w:pict>
+      </w:r>
+    </w:p>
     <w:p>
       <w:pPr>
         <w:pStyle w:val="FirstParagraph"/>
@@ -6428,7 +6612,7 @@
         </w:rPr>
         <w:t xml:space="preserve"> </w:t>
       </w:r>
-      <w:hyperlink r:id="rId60">
+      <w:hyperlink r:id="rId63">
         <w:r>
           <w:rPr>
             <w:rStyle w:val="Hyperlink"/>
@@ -6439,8 +6623,8 @@
         </w:r>
       </w:hyperlink>
     </w:p>
-    <w:bookmarkEnd w:id="61"/>
-    <w:bookmarkEnd w:id="62"/>
+    <w:bookmarkEnd w:id="64"/>
+    <w:bookmarkEnd w:id="65"/>
     <w:sectPr>
       <w:footnotePr>
         <w:numRestart w:val="eachSect"/>
@@ -6658,6 +6842,9 @@
     <w:abstractNumId w:val="990"/>
   </w:num>
   <w:num w:numId="1001">
+    <w:abstractNumId w:val="991"/>
+  </w:num>
+  <w:num w:numId="1002">
     <w:abstractNumId w:val="991"/>
   </w:num>
 </w:numbering>

</xml_diff>